<commit_message>
fixed entrypoint for api
</commit_message>
<xml_diff>
--- a/api/media/report_templates/standard_template.docx
+++ b/api/media/report_templates/standard_template.docx
@@ -10,19 +10,7 @@
         <w:rPr>
           <w:b/>
           <w:color w:val="4F46E5"/>
-          <w:sz w:val="36"/>
-        </w:rPr>
-        <w:t>SECURITY ASSESSMENT REPORT</w:t>
-      </w:r>
-    </w:p>
-    <w:p>
-      <w:pPr>
-        <w:jc w:val="center"/>
-      </w:pPr>
-      <w:r>
-        <w:rPr>
-          <w:b/>
-          <w:sz w:val="28"/>
+          <w:sz w:val="56"/>
         </w:rPr>
         <w:t>{{project.company}}</w:t>
       </w:r>
@@ -33,9 +21,139 @@
       </w:pPr>
       <w:r>
         <w:rPr>
-          <w:sz w:val="24"/>
+          <w:color w:val="6B7280"/>
+          <w:sz w:val="36"/>
         </w:rPr>
-        <w:t>{{today}}</w:t>
+        <w:t>{{project.title}}</w:t>
+      </w:r>
+    </w:p>
+    <w:p/>
+    <w:p/>
+    <w:p/>
+    <w:p/>
+    <w:p/>
+    <w:p/>
+    <w:p/>
+    <w:p/>
+    <w:tbl>
+      <w:tblPr>
+        <w:tblW w:type="auto" w:w="0"/>
+        <w:jc w:val="center"/>
+        <w:tblLook w:firstColumn="1" w:firstRow="1" w:lastColumn="0" w:lastRow="0" w:noHBand="0" w:noVBand="1" w:val="04A0"/>
+      </w:tblPr>
+      <w:tblGrid>
+        <w:gridCol w:w="4320"/>
+        <w:gridCol w:w="4320"/>
+      </w:tblGrid>
+      <w:tr>
+        <w:tc>
+          <w:tcPr>
+            <w:tcW w:type="dxa" w:w="4320"/>
+          </w:tcPr>
+          <w:p>
+            <w:r>
+              <w:rPr>
+                <w:b/>
+              </w:rPr>
+              <w:t>Version</w:t>
+            </w:r>
+          </w:p>
+        </w:tc>
+        <w:tc>
+          <w:tcPr>
+            <w:tcW w:type="dxa" w:w="4320"/>
+          </w:tcPr>
+          <w:p>
+            <w:r>
+              <w:t>1.0</w:t>
+            </w:r>
+          </w:p>
+        </w:tc>
+      </w:tr>
+      <w:tr>
+        <w:tc>
+          <w:tcPr>
+            <w:tcW w:type="dxa" w:w="4320"/>
+          </w:tcPr>
+          <w:p>
+            <w:r>
+              <w:rPr>
+                <w:b/>
+              </w:rPr>
+              <w:t>Report Date</w:t>
+            </w:r>
+          </w:p>
+        </w:tc>
+        <w:tc>
+          <w:tcPr>
+            <w:tcW w:type="dxa" w:w="4320"/>
+          </w:tcPr>
+          <w:p>
+            <w:r>
+              <w:t>{{today}}</w:t>
+            </w:r>
+          </w:p>
+        </w:tc>
+      </w:tr>
+    </w:tbl>
+    <w:p>
+      <w:r>
+        <w:br w:type="page"/>
+      </w:r>
+    </w:p>
+    <w:p>
+      <w:pPr>
+        <w:pStyle w:val="Heading1"/>
+      </w:pPr>
+      <w:r>
+        <w:rPr>
+          <w:color w:val="4F46E5"/>
+        </w:rPr>
+        <w:t>Table of Contents</w:t>
+      </w:r>
+    </w:p>
+    <w:p>
+      <w:r>
+        <w:rPr>
+          <w:b/>
+        </w:rPr>
+        <w:t>1. Executive Summary</w:t>
+      </w:r>
+      <w:r>
+        <w:t>................................................. 2</w:t>
+      </w:r>
+    </w:p>
+    <w:p>
+      <w:r>
+        <w:rPr>
+          <w:b/>
+        </w:rPr>
+        <w:t>2. Scope Overview</w:t>
+      </w:r>
+      <w:r>
+        <w:t>................................................. 3</w:t>
+      </w:r>
+    </w:p>
+    <w:p>
+      <w:r>
+        <w:rPr>
+          <w:b/>
+        </w:rPr>
+        <w:t>3. Vulnerabilities Summary</w:t>
+      </w:r>
+      <w:r>
+        <w:t>................................................. 4</w:t>
+      </w:r>
+    </w:p>
+    <w:p>
+      <w:r>
+        <w:rPr>
+          <w:b/>
+        </w:rPr>
+        <w:t>4. Detailed Findings</w:t>
+      </w:r>
+      <w:r>
+        <w:t>................................................. 5</w:t>
       </w:r>
     </w:p>
     <w:p>
@@ -48,101 +166,160 @@
         <w:pStyle w:val="Heading1"/>
       </w:pPr>
       <w:r>
-        <w:t>Table of Contents</w:t>
-      </w:r>
-    </w:p>
-    <w:p>
-      <w:pPr>
-        <w:ind w:left="720"/>
-      </w:pPr>
-      <w:r>
-        <w:t>1. Executive Summary</w:t>
-      </w:r>
-    </w:p>
-    <w:p>
-      <w:pPr>
-        <w:ind w:left="720"/>
-      </w:pPr>
-      <w:r>
-        <w:t>2. Scope Overview</w:t>
-      </w:r>
-    </w:p>
-    <w:p>
-      <w:pPr>
-        <w:ind w:left="720"/>
-      </w:pPr>
-      <w:r>
-        <w:t>3. Vulnerabilities Summary</w:t>
-      </w:r>
-    </w:p>
-    <w:p>
-      <w:pPr>
-        <w:ind w:left="720"/>
-      </w:pPr>
-      <w:r>
-        <w:t>4. Detailed Findings</w:t>
-      </w:r>
-    </w:p>
-    <w:p>
-      <w:r>
-        <w:br w:type="page"/>
-      </w:r>
-    </w:p>
-    <w:p>
-      <w:pPr>
-        <w:pStyle w:val="Heading1"/>
-      </w:pPr>
-      <w:r>
+        <w:rPr>
+          <w:color w:val="4F46E5"/>
+        </w:rPr>
         <w:t>1. Executive Summary</w:t>
       </w:r>
     </w:p>
     <w:p>
       <w:r>
-        <w:t>{{project.company}} approached VulnSphere to deliver a {{project.title}}. VulnSphere team conducted the security assessment from {{project.start_date}} to {{project.end_date}}.</w:t>
-        <w:br/>
-        <w:br/>
+        <w:rPr>
+          <w:b/>
+        </w:rPr>
+        <w:t>{{project.company}}</w:t>
       </w:r>
       <w:r>
+        <w:t xml:space="preserve"> approached VulnSphere to deliver a </w:t>
+      </w:r>
+      <w:r>
+        <w:rPr>
+          <w:b/>
+        </w:rPr>
+        <w:t>{{project.title}}</w:t>
+      </w:r>
+      <w:r>
+        <w:t xml:space="preserve">. VulnSphere team conducted the security assessment from </w:t>
+      </w:r>
+      <w:r>
+        <w:rPr>
+          <w:b/>
+        </w:rPr>
+        <w:t>{{project.start_date}}</w:t>
+      </w:r>
+      <w:r>
+        <w:t xml:space="preserve"> to </w:t>
+      </w:r>
+      <w:r>
+        <w:rPr>
+          <w:b/>
+        </w:rPr>
+        <w:t>{{project.end_date}}</w:t>
+      </w:r>
+      <w:r>
+        <w:t>.</w:t>
+      </w:r>
+    </w:p>
+    <w:p/>
+    <w:p>
+      <w:r>
         <w:t>The primary purpose of this assessment was to identify security vulnerabilities and weaknesses and assess the associated impact on the business on the identified scope.</w:t>
-        <w:br/>
-        <w:br/>
       </w:r>
+    </w:p>
+    <w:p/>
+    <w:p>
       <w:r>
         <w:t>{% if risk_counts.total &gt; 5 %}</w:t>
       </w:r>
       <w:r>
-        <w:t>The security assessment revealed significant concerns in the tested environment. A total of {{risk_counts.total}} vulnerabilities were identified</w:t>
+        <w:t xml:space="preserve">The security assessment revealed significant concerns in the tested environment. A total of </w:t>
       </w:r>
       <w:r>
-        <w:t>{% if risk_counts.critical &gt; 0 %}, including {{risk_counts.critical}} critical-severity issues that require immediate attention{% endif %}</w:t>
+        <w:rPr>
+          <w:b/>
+        </w:rPr>
+        <w:t>{{risk_counts.total}}</w:t>
       </w:r>
       <w:r>
-        <w:t>{% if risk_counts.high &gt; 0 %} and {{risk_counts.high}} high-severity vulnerabilities that pose substantial risk{% endif %}. The findings indicate that the current security posture requires comprehensive improvements to better protect the system and its resources.</w:t>
+        <w:t xml:space="preserve"> vulnerabilities were identified</w:t>
+      </w:r>
+      <w:r>
+        <w:t>{% if risk_counts.critical &gt; 0 %}</w:t>
+      </w:r>
+      <w:r>
+        <w:t xml:space="preserve">, including </w:t>
+      </w:r>
+      <w:r>
+        <w:rPr>
+          <w:b/>
+        </w:rPr>
+        <w:t>{{risk_counts.critical}}</w:t>
+      </w:r>
+      <w:r>
+        <w:t xml:space="preserve"> critical-severity issues that require immediate attention</w:t>
+      </w:r>
+      <w:r>
+        <w:t>{% endif %}</w:t>
+      </w:r>
+      <w:r>
+        <w:t>{% if risk_counts.high &gt; 0 %}</w:t>
+      </w:r>
+      <w:r>
+        <w:t xml:space="preserve"> and </w:t>
+      </w:r>
+      <w:r>
+        <w:rPr>
+          <w:b/>
+        </w:rPr>
+        <w:t>{{risk_counts.high}}</w:t>
+      </w:r>
+      <w:r>
+        <w:t xml:space="preserve"> high-severity vulnerabilities that pose substantial risk</w:t>
+      </w:r>
+      <w:r>
+        <w:t>{% endif %}</w:t>
+      </w:r>
+      <w:r>
+        <w:t>. The findings indicate that the current security posture requires comprehensive improvements to better protect the system and its resources.</w:t>
       </w:r>
       <w:r>
         <w:t>{% else %}</w:t>
       </w:r>
       <w:r>
-        <w:t>The security assessment identified a relatively moderate number of {{risk_counts.total}} vulnerabilities in the tested environment</w:t>
+        <w:t xml:space="preserve">The security assessment identified a relatively moderate number of </w:t>
       </w:r>
       <w:r>
-        <w:t>{% if risk_counts.critical &gt; 0 or risk_counts.high &gt; 0 %}. However, the presence of {% if risk_counts.critical &gt; 0 %}{{risk_counts.critical}} critical{% endif %}{% if risk_counts.critical &gt; 0 and risk_counts.high &gt; 0 %} and {% endif %}{% if risk_counts.high &gt; 0 %}{{risk_counts.high}} high{% endif %} severity findings indicates that immediate attention is required to address significant security risks{% endif %}. The overall security posture shows room for improvement through targeted remediation efforts.</w:t>
+        <w:rPr>
+          <w:b/>
+        </w:rPr>
+        <w:t>{{risk_counts.total}}</w:t>
+      </w:r>
+      <w:r>
+        <w:t xml:space="preserve"> vulnerabilities in the tested environment</w:t>
+      </w:r>
+      <w:r>
+        <w:t>{% if risk_counts.critical &gt; 0 or risk_counts.high &gt; 0 %}</w:t>
+      </w:r>
+      <w:r>
+        <w:t xml:space="preserve">. However, the presence of </w:t>
+      </w:r>
+      <w:r>
+        <w:t>{% if risk_counts.critical &gt; 0 %}{{risk_counts.critical}} critical{% endif %}</w:t>
+      </w:r>
+      <w:r>
+        <w:t>{% if risk_counts.critical &gt; 0 and risk_counts.high &gt; 0 %} and {% endif %}</w:t>
+      </w:r>
+      <w:r>
+        <w:t>{% if risk_counts.high &gt; 0 %}{{risk_counts.high}} high{% endif %}</w:t>
+      </w:r>
+      <w:r>
+        <w:t xml:space="preserve"> severity findings indicates that immediate attention is required to address significant security risks</w:t>
       </w:r>
       <w:r>
         <w:t>{% endif %}</w:t>
-        <w:br/>
-        <w:br/>
       </w:r>
       <w:r>
-        <w:t>The summary below provides a high-level view of the security findings that were identified during this assessment.</w:t>
+        <w:t>. The overall security posture shows room for improvement through targeted remediation efforts.</w:t>
+      </w:r>
+      <w:r>
+        <w:t>{% endif %}</w:t>
       </w:r>
     </w:p>
     <w:p/>
     <w:tbl>
       <w:tblPr>
-        <w:tblStyle w:val="TableGrid"/>
         <w:tblW w:type="auto" w:w="0"/>
-        <w:tblLayout w:type="autofit"/>
+        <w:jc w:val="center"/>
         <w:tblLook w:firstColumn="1" w:firstRow="1" w:lastColumn="0" w:lastRow="0" w:noHBand="0" w:noVBand="1" w:val="04A0"/>
       </w:tblPr>
       <w:tblGrid>
@@ -161,94 +338,24 @@
             <w:pPr>
               <w:jc w:val="center"/>
             </w:pPr>
+          </w:p>
+          <w:p>
             <w:r>
               <w:rPr>
                 <w:b/>
                 <w:color w:val="6C00AF"/>
+                <w:sz w:val="24"/>
               </w:rPr>
               <w:t>Critical</w:t>
             </w:r>
           </w:p>
-        </w:tc>
-        <w:tc>
-          <w:tcPr>
-            <w:tcW w:type="dxa" w:w="1728"/>
-          </w:tcPr>
           <w:p>
-            <w:pPr>
-              <w:jc w:val="center"/>
-            </w:pPr>
             <w:r>
               <w:rPr>
                 <w:b/>
-                <w:color w:val="AF0000"/>
+                <w:color w:val="6C00AF"/>
+                <w:sz w:val="48"/>
               </w:rPr>
-              <w:t>High</w:t>
-            </w:r>
-          </w:p>
-        </w:tc>
-        <w:tc>
-          <w:tcPr>
-            <w:tcW w:type="dxa" w:w="1728"/>
-          </w:tcPr>
-          <w:p>
-            <w:pPr>
-              <w:jc w:val="center"/>
-            </w:pPr>
-            <w:r>
-              <w:rPr>
-                <w:b/>
-                <w:color w:val="D97706"/>
-              </w:rPr>
-              <w:t>Medium</w:t>
-            </w:r>
-          </w:p>
-        </w:tc>
-        <w:tc>
-          <w:tcPr>
-            <w:tcW w:type="dxa" w:w="1728"/>
-          </w:tcPr>
-          <w:p>
-            <w:pPr>
-              <w:jc w:val="center"/>
-            </w:pPr>
-            <w:r>
-              <w:rPr>
-                <w:b/>
-                <w:color w:val="059669"/>
-              </w:rPr>
-              <w:t>Low</w:t>
-            </w:r>
-          </w:p>
-        </w:tc>
-        <w:tc>
-          <w:tcPr>
-            <w:tcW w:type="dxa" w:w="1728"/>
-          </w:tcPr>
-          <w:p>
-            <w:pPr>
-              <w:jc w:val="center"/>
-            </w:pPr>
-            <w:r>
-              <w:rPr>
-                <w:b/>
-                <w:color w:val="0B4FE2"/>
-              </w:rPr>
-              <w:t>Info</w:t>
-            </w:r>
-          </w:p>
-        </w:tc>
-      </w:tr>
-      <w:tr>
-        <w:tc>
-          <w:tcPr>
-            <w:tcW w:type="dxa" w:w="1728"/>
-          </w:tcPr>
-          <w:p>
-            <w:pPr>
-              <w:jc w:val="center"/>
-            </w:pPr>
-            <w:r>
               <w:t>{{risk_counts.critical}}</w:t>
             </w:r>
           </w:p>
@@ -261,7 +368,24 @@
             <w:pPr>
               <w:jc w:val="center"/>
             </w:pPr>
+          </w:p>
+          <w:p>
             <w:r>
+              <w:rPr>
+                <w:b/>
+                <w:color w:val="AF0000"/>
+                <w:sz w:val="24"/>
+              </w:rPr>
+              <w:t>High</w:t>
+            </w:r>
+          </w:p>
+          <w:p>
+            <w:r>
+              <w:rPr>
+                <w:b/>
+                <w:color w:val="AF0000"/>
+                <w:sz w:val="48"/>
+              </w:rPr>
               <w:t>{{risk_counts.high}}</w:t>
             </w:r>
           </w:p>
@@ -274,7 +398,24 @@
             <w:pPr>
               <w:jc w:val="center"/>
             </w:pPr>
+          </w:p>
+          <w:p>
             <w:r>
+              <w:rPr>
+                <w:b/>
+                <w:color w:val="D97706"/>
+                <w:sz w:val="24"/>
+              </w:rPr>
+              <w:t>Medium</w:t>
+            </w:r>
+          </w:p>
+          <w:p>
+            <w:r>
+              <w:rPr>
+                <w:b/>
+                <w:color w:val="D97706"/>
+                <w:sz w:val="48"/>
+              </w:rPr>
               <w:t>{{risk_counts.med}}</w:t>
             </w:r>
           </w:p>
@@ -287,7 +428,24 @@
             <w:pPr>
               <w:jc w:val="center"/>
             </w:pPr>
+          </w:p>
+          <w:p>
             <w:r>
+              <w:rPr>
+                <w:b/>
+                <w:color w:val="059669"/>
+                <w:sz w:val="24"/>
+              </w:rPr>
+              <w:t>Low</w:t>
+            </w:r>
+          </w:p>
+          <w:p>
+            <w:r>
+              <w:rPr>
+                <w:b/>
+                <w:color w:val="059669"/>
+                <w:sz w:val="48"/>
+              </w:rPr>
               <w:t>{{risk_counts.low}}</w:t>
             </w:r>
           </w:p>
@@ -300,39 +458,34 @@
             <w:pPr>
               <w:jc w:val="center"/>
             </w:pPr>
+          </w:p>
+          <w:p>
             <w:r>
+              <w:rPr>
+                <w:b/>
+                <w:color w:val="0B4FE2"/>
+                <w:sz w:val="24"/>
+              </w:rPr>
+              <w:t>Info</w:t>
+            </w:r>
+          </w:p>
+          <w:p>
+            <w:r>
+              <w:rPr>
+                <w:b/>
+                <w:color w:val="0B4FE2"/>
+                <w:sz w:val="48"/>
+              </w:rPr>
               <w:t>{{risk_counts.info}}</w:t>
             </w:r>
           </w:p>
         </w:tc>
       </w:tr>
     </w:tbl>
+    <w:p/>
     <w:p>
       <w:r>
-        <w:t>{% if risk_counts.critical &gt; 0 %}</w:t>
-      </w:r>
-      <w:r>
-        <w:t xml:space="preserve">Of particular concern are the critical vulnerabilities discovered, including </w:t>
-      </w:r>
-      <w:r>
-        <w:t>{% for vulnerability in vulnerabilities if vulnerability.severity == 'CRITICAL' %}{{ vulnerability.title }}{% if not loop.last %}, {% endif %}{% endfor %}. These issues require immediate remediation to prevent potential system compromise.</w:t>
-      </w:r>
-      <w:r>
-        <w:t>{% endif %}</w:t>
-      </w:r>
-    </w:p>
-    <w:p>
-      <w:r>
-        <w:t>{% if risk_counts.high &gt; 0 %}</w:t>
-      </w:r>
-      <w:r>
-        <w:t xml:space="preserve">High-severity findings such as </w:t>
-      </w:r>
-      <w:r>
-        <w:t>{% for vulnerability in vulnerabilities if vulnerability.severity == 'HIGH' %}{{ vulnerability.title }}{% if not loop.last %}, {% endif %}{% endfor %} also pose significant risks that should be addressed promptly.</w:t>
-      </w:r>
-      <w:r>
-        <w:t>{% endif %}</w:t>
+        <w:t>{{project.summary | safe}}</w:t>
       </w:r>
     </w:p>
     <w:p>
@@ -345,278 +498,15 @@
         <w:pStyle w:val="Heading1"/>
       </w:pPr>
       <w:r>
+        <w:rPr>
+          <w:color w:val="4F46E5"/>
+        </w:rPr>
         <w:t>2. Scope Overview</w:t>
-      </w:r>
-    </w:p>
-    <w:p>
-      <w:pPr>
-        <w:pStyle w:val="Heading2"/>
-      </w:pPr>
-      <w:r>
-        <w:t>Project Details</w:t>
       </w:r>
     </w:p>
     <w:tbl>
       <w:tblPr>
-        <w:tblStyle w:val="TableGrid"/>
-        <w:tblW w:type="auto" w:w="0"/>
-        <w:tblLook w:firstColumn="1" w:firstRow="1" w:lastColumn="0" w:lastRow="0" w:noHBand="0" w:noVBand="1" w:val="04A0"/>
-      </w:tblPr>
-      <w:tblGrid>
-        <w:gridCol w:w="4320"/>
-        <w:gridCol w:w="4320"/>
-      </w:tblGrid>
-      <w:tr>
-        <w:tc>
-          <w:tcPr>
-            <w:tcW w:type="dxa" w:w="4320"/>
-          </w:tcPr>
-          <w:p>
-            <w:r>
-              <w:rPr>
-                <w:b/>
-              </w:rPr>
-              <w:t>Company:</w:t>
-            </w:r>
-          </w:p>
-        </w:tc>
-        <w:tc>
-          <w:tcPr>
-            <w:tcW w:type="dxa" w:w="4320"/>
-          </w:tcPr>
-          <w:p>
-            <w:r>
-              <w:t>{{project.company}}</w:t>
-            </w:r>
-          </w:p>
-        </w:tc>
-      </w:tr>
-      <w:tr>
-        <w:tc>
-          <w:tcPr>
-            <w:tcW w:type="dxa" w:w="4320"/>
-          </w:tcPr>
-          <w:p>
-            <w:r>
-              <w:rPr>
-                <w:b/>
-              </w:rPr>
-              <w:t>Project:</w:t>
-            </w:r>
-          </w:p>
-        </w:tc>
-        <w:tc>
-          <w:tcPr>
-            <w:tcW w:type="dxa" w:w="4320"/>
-          </w:tcPr>
-          <w:p>
-            <w:r>
-              <w:t>{{project.title}}</w:t>
-            </w:r>
-          </w:p>
-        </w:tc>
-      </w:tr>
-      <w:tr>
-        <w:tc>
-          <w:tcPr>
-            <w:tcW w:type="dxa" w:w="4320"/>
-          </w:tcPr>
-          <w:p>
-            <w:r>
-              <w:rPr>
-                <w:b/>
-              </w:rPr>
-              <w:t>Assessment Period:</w:t>
-            </w:r>
-          </w:p>
-        </w:tc>
-        <w:tc>
-          <w:tcPr>
-            <w:tcW w:type="dxa" w:w="4320"/>
-          </w:tcPr>
-          <w:p>
-            <w:r>
-              <w:t>{{project.start_date}} to {{project.end_date}}</w:t>
-            </w:r>
-          </w:p>
-        </w:tc>
-      </w:tr>
-      <w:tr>
-        <w:tc>
-          <w:tcPr>
-            <w:tcW w:type="dxa" w:w="4320"/>
-          </w:tcPr>
-          <w:p>
-            <w:r>
-              <w:rPr>
-                <w:b/>
-              </w:rPr>
-              <w:t>Engagement Type:</w:t>
-            </w:r>
-          </w:p>
-        </w:tc>
-        <w:tc>
-          <w:tcPr>
-            <w:tcW w:type="dxa" w:w="4320"/>
-          </w:tcPr>
-          <w:p>
-            <w:r>
-              <w:t>{{project.engagement_type}}</w:t>
-            </w:r>
-          </w:p>
-        </w:tc>
-      </w:tr>
-    </w:tbl>
-    <w:p>
-      <w:pPr>
-        <w:pStyle w:val="Heading2"/>
-      </w:pPr>
-      <w:r>
-        <w:t>Scope Description</w:t>
-      </w:r>
-    </w:p>
-    <w:p>
-      <w:r>
-        <w:t>{{project.scope_description}}</w:t>
-      </w:r>
-    </w:p>
-    <w:p>
-      <w:pPr>
-        <w:pStyle w:val="Heading2"/>
-      </w:pPr>
-      <w:r>
-        <w:t>In-Scope Assets</w:t>
-      </w:r>
-    </w:p>
-    <w:tbl>
-      <w:tblPr>
-        <w:tblStyle w:val="TableGrid"/>
-        <w:tblW w:type="auto" w:w="0"/>
-        <w:tblLook w:firstColumn="1" w:firstRow="1" w:lastColumn="0" w:lastRow="0" w:noHBand="0" w:noVBand="1" w:val="04A0"/>
-      </w:tblPr>
-      <w:tblGrid>
-        <w:gridCol w:w="2880"/>
-        <w:gridCol w:w="2880"/>
-        <w:gridCol w:w="2880"/>
-      </w:tblGrid>
-      <w:tr>
-        <w:tc>
-          <w:tcPr>
-            <w:tcW w:type="dxa" w:w="2880"/>
-          </w:tcPr>
-          <w:p>
-            <w:pPr>
-              <w:jc w:val="center"/>
-            </w:pPr>
-            <w:r>
-              <w:rPr>
-                <w:b/>
-              </w:rPr>
-              <w:t>ID</w:t>
-            </w:r>
-          </w:p>
-        </w:tc>
-        <w:tc>
-          <w:tcPr>
-            <w:tcW w:type="dxa" w:w="2880"/>
-          </w:tcPr>
-          <w:p>
-            <w:pPr>
-              <w:jc w:val="center"/>
-            </w:pPr>
-            <w:r>
-              <w:rPr>
-                <w:b/>
-              </w:rPr>
-              <w:t>Asset Name</w:t>
-            </w:r>
-          </w:p>
-        </w:tc>
-        <w:tc>
-          <w:tcPr>
-            <w:tcW w:type="dxa" w:w="2880"/>
-          </w:tcPr>
-          <w:p>
-            <w:pPr>
-              <w:jc w:val="center"/>
-            </w:pPr>
-            <w:r>
-              <w:rPr>
-                <w:b/>
-              </w:rPr>
-              <w:t>Type/URL</w:t>
-            </w:r>
-          </w:p>
-        </w:tc>
-      </w:tr>
-      <w:tr>
-        <w:tc>
-          <w:tcPr>
-            <w:tcW w:type="dxa" w:w="2880"/>
-          </w:tcPr>
-          <w:p>
-            <w:pPr>
-              <w:jc w:val="left"/>
-            </w:pPr>
-            <w:r>
-              <w:t>A{{ "%02d" | format(loop.index) }}</w:t>
-            </w:r>
-          </w:p>
-        </w:tc>
-        <w:tc>
-          <w:tcPr>
-            <w:tcW w:type="dxa" w:w="2880"/>
-          </w:tcPr>
-          <w:p>
-            <w:pPr>
-              <w:jc w:val="left"/>
-            </w:pPr>
-            <w:r>
-              <w:t>{{asset.name}}</w:t>
-            </w:r>
-          </w:p>
-        </w:tc>
-        <w:tc>
-          <w:tcPr>
-            <w:tcW w:type="dxa" w:w="2880"/>
-          </w:tcPr>
-          <w:p>
-            <w:pPr>
-              <w:jc w:val="left"/>
-            </w:pPr>
-            <w:r>
-              <w:t>{{asset.url}}</w:t>
-            </w:r>
-          </w:p>
-        </w:tc>
-      </w:tr>
-    </w:tbl>
-    <w:p>
-      <w:r>
-        <w:t>{% for asset in assets %}</w:t>
-      </w:r>
-    </w:p>
-    <w:p>
-      <w:r>
-        <w:t>{% endfor %}</w:t>
-      </w:r>
-    </w:p>
-    <w:p>
-      <w:r>
-        <w:br w:type="page"/>
-      </w:r>
-    </w:p>
-    <w:p>
-      <w:pPr>
-        <w:pStyle w:val="Heading1"/>
-      </w:pPr>
-      <w:r>
-        <w:t>3. Vulnerabilities Summary</w:t>
-      </w:r>
-    </w:p>
-    <w:tbl>
-      <w:tblPr>
-        <w:tblStyle w:val="TableGrid"/>
+        <w:tblStyle w:val="MediumGrid1-Accent1"/>
         <w:tblW w:type="auto" w:w="0"/>
         <w:tblLook w:firstColumn="1" w:firstRow="1" w:lastColumn="0" w:lastRow="0" w:noHBand="0" w:noVBand="1" w:val="04A0"/>
       </w:tblPr>
@@ -632,9 +522,6 @@
             <w:tcW w:type="dxa" w:w="2160"/>
           </w:tcPr>
           <w:p>
-            <w:pPr>
-              <w:jc w:val="center"/>
-            </w:pPr>
             <w:r>
               <w:rPr>
                 <w:b/>
@@ -648,14 +535,11 @@
             <w:tcW w:type="dxa" w:w="2160"/>
           </w:tcPr>
           <w:p>
-            <w:pPr>
-              <w:jc w:val="center"/>
-            </w:pPr>
             <w:r>
               <w:rPr>
                 <w:b/>
               </w:rPr>
-              <w:t>Issue</w:t>
+              <w:t>Asset</w:t>
             </w:r>
           </w:p>
         </w:tc>
@@ -664,9 +548,131 @@
             <w:tcW w:type="dxa" w:w="2160"/>
           </w:tcPr>
           <w:p>
-            <w:pPr>
-              <w:jc w:val="center"/>
-            </w:pPr>
+            <w:r>
+              <w:rPr>
+                <w:b/>
+              </w:rPr>
+              <w:t>Type</w:t>
+            </w:r>
+          </w:p>
+        </w:tc>
+        <w:tc>
+          <w:tcPr>
+            <w:tcW w:type="dxa" w:w="2160"/>
+          </w:tcPr>
+          <w:p>
+            <w:r>
+              <w:rPr>
+                <w:b/>
+              </w:rPr>
+              <w:t>URL/Identifier</w:t>
+            </w:r>
+          </w:p>
+        </w:tc>
+      </w:tr>
+      <w:tr>
+        <w:tc>
+          <w:tcPr>
+            <w:tcW w:type="dxa" w:w="2160"/>
+          </w:tcPr>
+          <w:p>
+            <w:r>
+              <w:t>A{{ "%02d" | format(loop.index) }}</w:t>
+            </w:r>
+          </w:p>
+        </w:tc>
+        <w:tc>
+          <w:tcPr>
+            <w:tcW w:type="dxa" w:w="2160"/>
+          </w:tcPr>
+          <w:p>
+            <w:r>
+              <w:t>{{asset.name}}</w:t>
+            </w:r>
+          </w:p>
+        </w:tc>
+        <w:tc>
+          <w:tcPr>
+            <w:tcW w:type="dxa" w:w="2160"/>
+          </w:tcPr>
+          <w:p>
+            <w:r>
+              <w:t>{{asset.type}}</w:t>
+            </w:r>
+          </w:p>
+        </w:tc>
+        <w:tc>
+          <w:tcPr>
+            <w:tcW w:type="dxa" w:w="2160"/>
+          </w:tcPr>
+          <w:p>
+            <w:r>
+              <w:t>{{asset.url}}</w:t>
+            </w:r>
+          </w:p>
+        </w:tc>
+      </w:tr>
+    </w:tbl>
+    <w:p>
+      <w:r>
+        <w:br w:type="page"/>
+      </w:r>
+    </w:p>
+    <w:p>
+      <w:pPr>
+        <w:pStyle w:val="Heading1"/>
+      </w:pPr>
+      <w:r>
+        <w:rPr>
+          <w:color w:val="4F46E5"/>
+        </w:rPr>
+        <w:t>3. Vulnerabilities Summary</w:t>
+      </w:r>
+    </w:p>
+    <w:tbl>
+      <w:tblPr>
+        <w:tblStyle w:val="MediumGrid1-Accent1"/>
+        <w:tblW w:type="auto" w:w="0"/>
+        <w:tblLook w:firstColumn="1" w:firstRow="1" w:lastColumn="0" w:lastRow="0" w:noHBand="0" w:noVBand="1" w:val="04A0"/>
+      </w:tblPr>
+      <w:tblGrid>
+        <w:gridCol w:w="2160"/>
+        <w:gridCol w:w="2160"/>
+        <w:gridCol w:w="2160"/>
+        <w:gridCol w:w="2160"/>
+      </w:tblGrid>
+      <w:tr>
+        <w:tc>
+          <w:tcPr>
+            <w:tcW w:type="dxa" w:w="2160"/>
+          </w:tcPr>
+          <w:p>
+            <w:r>
+              <w:rPr>
+                <w:b/>
+              </w:rPr>
+              <w:t>#</w:t>
+            </w:r>
+          </w:p>
+        </w:tc>
+        <w:tc>
+          <w:tcPr>
+            <w:tcW w:type="dxa" w:w="2160"/>
+          </w:tcPr>
+          <w:p>
+            <w:r>
+              <w:rPr>
+                <w:b/>
+              </w:rPr>
+              <w:t>Vulnerability</w:t>
+            </w:r>
+          </w:p>
+        </w:tc>
+        <w:tc>
+          <w:tcPr>
+            <w:tcW w:type="dxa" w:w="2160"/>
+          </w:tcPr>
+          <w:p>
             <w:r>
               <w:rPr>
                 <w:b/>
@@ -680,9 +686,6 @@
             <w:tcW w:type="dxa" w:w="2160"/>
           </w:tcPr>
           <w:p>
-            <w:pPr>
-              <w:jc w:val="center"/>
-            </w:pPr>
             <w:r>
               <w:rPr>
                 <w:b/>
@@ -698,9 +701,6 @@
             <w:tcW w:type="dxa" w:w="2160"/>
           </w:tcPr>
           <w:p>
-            <w:pPr>
-              <w:jc w:val="left"/>
-            </w:pPr>
             <w:r>
               <w:t>{{ "%03d" | format(loop.index) }}</w:t>
             </w:r>
@@ -711,9 +711,6 @@
             <w:tcW w:type="dxa" w:w="2160"/>
           </w:tcPr>
           <w:p>
-            <w:pPr>
-              <w:jc w:val="left"/>
-            </w:pPr>
             <w:r>
               <w:t>{{vuln.title}}</w:t>
             </w:r>
@@ -724,9 +721,6 @@
             <w:tcW w:type="dxa" w:w="2160"/>
           </w:tcPr>
           <w:p>
-            <w:pPr>
-              <w:jc w:val="left"/>
-            </w:pPr>
             <w:r>
               <w:t>{{vuln.severity_display}}</w:t>
             </w:r>
@@ -737,9 +731,6 @@
             <w:tcW w:type="dxa" w:w="2160"/>
           </w:tcPr>
           <w:p>
-            <w:pPr>
-              <w:jc w:val="left"/>
-            </w:pPr>
             <w:r>
               <w:t>{{vuln.status}}</w:t>
             </w:r>
@@ -747,16 +738,6 @@
         </w:tc>
       </w:tr>
     </w:tbl>
-    <w:p>
-      <w:r>
-        <w:t>{% for vuln in vulnerabilities %}</w:t>
-      </w:r>
-    </w:p>
-    <w:p>
-      <w:r>
-        <w:t>{% endfor %}</w:t>
-      </w:r>
-    </w:p>
     <w:p>
       <w:r>
         <w:br w:type="page"/>
@@ -767,6 +748,9 @@
         <w:pStyle w:val="Heading1"/>
       </w:pPr>
       <w:r>
+        <w:rPr>
+          <w:color w:val="4F46E5"/>
+        </w:rPr>
         <w:t>4. Detailed Findings</w:t>
       </w:r>
     </w:p>
@@ -776,17 +760,18 @@
       </w:r>
     </w:p>
     <w:p>
+      <w:pPr>
+        <w:pStyle w:val="Heading2"/>
+      </w:pPr>
       <w:r>
         <w:rPr>
-          <w:b/>
-          <w:sz w:val="28"/>
+          <w:color w:val="4F46E5"/>
         </w:rPr>
         <w:t>[{{ "%03d" | format(loop.index) }}] {{vuln.title}}</w:t>
       </w:r>
     </w:p>
     <w:tbl>
       <w:tblPr>
-        <w:tblStyle w:val="TableGrid"/>
         <w:tblW w:type="auto" w:w="0"/>
         <w:tblLook w:firstColumn="1" w:firstRow="1" w:lastColumn="0" w:lastRow="0" w:noHBand="0" w:noVBand="1" w:val="04A0"/>
       </w:tblPr>
@@ -805,7 +790,7 @@
               <w:rPr>
                 <w:b/>
               </w:rPr>
-              <w:t>Severity: {{vuln.severity_display}}</w:t>
+              <w:t>Severity: {vuln.severity_display}</w:t>
             </w:r>
           </w:p>
         </w:tc>
@@ -818,7 +803,7 @@
               <w:rPr>
                 <w:b/>
               </w:rPr>
-              <w:t>Status: {{vuln.status}}</w:t>
+              <w:t>Status: {vuln.status}</w:t>
             </w:r>
           </w:p>
         </w:tc>
@@ -831,7 +816,7 @@
               <w:rPr>
                 <w:b/>
               </w:rPr>
-              <w:t>CVSS: {{vuln.cvss_base_score}}</w:t>
+              <w:t>CVSS: {vuln.cvss_base_score}</w:t>
             </w:r>
           </w:p>
         </w:tc>
@@ -857,7 +842,19 @@
     </w:p>
     <w:p>
       <w:r>
-        <w:t>• {{asset.name}} ({{asset.url}})</w:t>
+        <w:rPr>
+          <w:b/>
+        </w:rPr>
+        <w:t xml:space="preserve">• </w:t>
+      </w:r>
+      <w:r>
+        <w:rPr>
+          <w:b/>
+        </w:rPr>
+        <w:t>{{asset.name}}</w:t>
+      </w:r>
+      <w:r>
+        <w:t xml:space="preserve"> ({{asset.url}})</w:t>
       </w:r>
     </w:p>
     <w:p>
@@ -880,7 +877,7 @@
     </w:p>
     <w:p>
       <w:r>
-        <w:t>{{vuln.description}}</w:t>
+        <w:t>{{vuln.description | safe}}</w:t>
       </w:r>
     </w:p>
     <w:p>
@@ -903,7 +900,33 @@
     </w:p>
     <w:p>
       <w:r>
-        <w:t>{{retest.created_at}}: {{retest.notes}}</w:t>
+        <w:rPr>
+          <w:b/>
+        </w:rPr>
+        <w:t>{{retest.request_type}}</w:t>
+      </w:r>
+      <w:r>
+        <w:t xml:space="preserve"> - {{retest.retest_date}} </w:t>
+      </w:r>
+      <w:r>
+        <w:rPr>
+          <w:b/>
+        </w:rPr>
+        <w:t>Status: {{retest.status}}</w:t>
+      </w:r>
+    </w:p>
+    <w:p>
+      <w:r>
+        <w:rPr>
+          <w:color w:val="6B7280"/>
+          <w:sz w:val="20"/>
+        </w:rPr>
+        <w:t>Performed by: {{retest.performed_by}}</w:t>
+      </w:r>
+    </w:p>
+    <w:p>
+      <w:r>
+        <w:t>{{retest.notes | safe}}</w:t>
       </w:r>
     </w:p>
     <w:p>
@@ -936,7 +959,10 @@
     </w:p>
     <w:p>
       <w:r>
-        <w:t>• {{ref}}</w:t>
+        <w:t xml:space="preserve">{{ loop.index }}. </w:t>
+      </w:r>
+      <w:r>
+        <w:t>{{ref}}</w:t>
       </w:r>
     </w:p>
     <w:p>
@@ -944,6 +970,18 @@
         <w:t>{% endfor %}</w:t>
       </w:r>
     </w:p>
+    <w:p>
+      <w:r>
+        <w:t>{% endif %}</w:t>
+      </w:r>
+    </w:p>
+    <w:p>
+      <w:r>
+        <w:t>{% if not loop.last %}</w:t>
+      </w:r>
+    </w:p>
+    <w:p/>
+    <w:p/>
     <w:p>
       <w:r>
         <w:t>{% endif %}</w:t>
@@ -961,10 +999,59 @@
     </w:p>
     <w:p>
       <w:pPr>
-        <w:pStyle w:val="Heading1"/>
+        <w:jc w:val="center"/>
+      </w:pPr>
+    </w:p>
+    <w:p/>
+    <w:p/>
+    <w:p/>
+    <w:p/>
+    <w:p/>
+    <w:p/>
+    <w:p/>
+    <w:p/>
+    <w:p/>
+    <w:p/>
+    <w:p>
+      <w:pPr>
+        <w:jc w:val="center"/>
       </w:pPr>
       <w:r>
+        <w:rPr>
+          <w:b/>
+          <w:color w:val="4F46E5"/>
+          <w:sz w:val="48"/>
+        </w:rPr>
         <w:t>End of Report</w:t>
+      </w:r>
+    </w:p>
+    <w:p/>
+    <w:p/>
+    <w:p/>
+    <w:p/>
+    <w:p/>
+    <w:p>
+      <w:pPr>
+        <w:jc w:val="center"/>
+      </w:pPr>
+      <w:r>
+        <w:rPr>
+          <w:color w:val="6B7280"/>
+          <w:sz w:val="24"/>
+        </w:rPr>
+        <w:t>© 2025 All Rights Reserved</w:t>
+      </w:r>
+    </w:p>
+    <w:p>
+      <w:pPr>
+        <w:jc w:val="center"/>
+      </w:pPr>
+      <w:r>
+        <w:rPr>
+          <w:color w:val="9CA3AF"/>
+          <w:sz w:val="20"/>
+        </w:rPr>
+        <w:t>This report is confidential and intended solely for the use of {{project.company}}.</w:t>
       </w:r>
     </w:p>
     <w:sectPr>

</xml_diff>